<commit_message>
update lab Tính năng Mail Merge
</commit_message>
<xml_diff>
--- a/word/lab8/su-dung-mail-merge-in-giay-bao-nhap-hoc.docx
+++ b/word/lab8/su-dung-mail-merge-in-giay-bao-nhap-hoc.docx
@@ -208,7 +208,7 @@
           <w:rFonts w:eastAsia="Times New Roman" w:cs="Times New Roman"/>
           <w:b/>
           <w:bCs/>
-          <w:color w:val="000000"/>
+          <w:color w:val="FF0000"/>
           <w:sz w:val="22"/>
         </w:rPr>
         <w:fldChar w:fldCharType="begin"/>
@@ -218,7 +218,7 @@
           <w:rFonts w:eastAsia="Times New Roman" w:cs="Times New Roman"/>
           <w:b/>
           <w:bCs/>
-          <w:color w:val="000000"/>
+          <w:color w:val="FF0000"/>
           <w:sz w:val="22"/>
         </w:rPr>
         <w:instrText xml:space="preserve"> MERGEFIELD Stt </w:instrText>
@@ -228,7 +228,7 @@
           <w:rFonts w:eastAsia="Times New Roman" w:cs="Times New Roman"/>
           <w:b/>
           <w:bCs/>
-          <w:color w:val="000000"/>
+          <w:color w:val="FF0000"/>
           <w:sz w:val="22"/>
         </w:rPr>
         <w:fldChar w:fldCharType="separate"/>
@@ -239,7 +239,7 @@
           <w:b/>
           <w:bCs/>
           <w:noProof/>
-          <w:color w:val="000000"/>
+          <w:color w:val="FF0000"/>
           <w:sz w:val="22"/>
         </w:rPr>
         <w:t>1</w:t>
@@ -249,7 +249,7 @@
           <w:rFonts w:eastAsia="Times New Roman" w:cs="Times New Roman"/>
           <w:b/>
           <w:bCs/>
-          <w:color w:val="000000"/>
+          <w:color w:val="FF0000"/>
           <w:sz w:val="22"/>
         </w:rPr>
         <w:fldChar w:fldCharType="end"/>
@@ -446,7 +446,7 @@
       <w:r>
         <w:rPr>
           <w:rFonts w:eastAsia="Times New Roman" w:cs="Times New Roman"/>
-          <w:color w:val="000000"/>
+          <w:color w:val="FF0000"/>
           <w:sz w:val="22"/>
         </w:rPr>
         <w:fldChar w:fldCharType="begin"/>
@@ -454,7 +454,7 @@
       <w:r>
         <w:rPr>
           <w:rFonts w:eastAsia="Times New Roman" w:cs="Times New Roman"/>
-          <w:color w:val="000000"/>
+          <w:color w:val="FF0000"/>
           <w:sz w:val="22"/>
         </w:rPr>
         <w:instrText xml:space="preserve"> MERGEFIELD Ho_va_ten </w:instrText>
@@ -462,7 +462,7 @@
       <w:r>
         <w:rPr>
           <w:rFonts w:eastAsia="Times New Roman" w:cs="Times New Roman"/>
-          <w:color w:val="000000"/>
+          <w:color w:val="FF0000"/>
           <w:sz w:val="22"/>
         </w:rPr>
         <w:fldChar w:fldCharType="separate"/>
@@ -471,7 +471,7 @@
         <w:rPr>
           <w:rFonts w:eastAsia="Times New Roman" w:cs="Times New Roman"/>
           <w:noProof/>
-          <w:color w:val="000000"/>
+          <w:color w:val="FF0000"/>
           <w:sz w:val="22"/>
         </w:rPr>
         <w:t>Trần Ngọc Anh</w:t>
@@ -479,7 +479,7 @@
       <w:r>
         <w:rPr>
           <w:rFonts w:eastAsia="Times New Roman" w:cs="Times New Roman"/>
-          <w:color w:val="000000"/>
+          <w:color w:val="FF0000"/>
           <w:sz w:val="22"/>
         </w:rPr>
         <w:fldChar w:fldCharType="end"/>
@@ -504,7 +504,7 @@
       <w:r>
         <w:rPr>
           <w:rFonts w:eastAsia="Times New Roman" w:cs="Times New Roman"/>
-          <w:color w:val="000000"/>
+          <w:color w:val="FF0000"/>
           <w:sz w:val="22"/>
         </w:rPr>
         <w:fldChar w:fldCharType="begin"/>
@@ -512,7 +512,7 @@
       <w:r>
         <w:rPr>
           <w:rFonts w:eastAsia="Times New Roman" w:cs="Times New Roman"/>
-          <w:color w:val="000000"/>
+          <w:color w:val="FF0000"/>
           <w:sz w:val="22"/>
         </w:rPr>
         <w:instrText xml:space="preserve"> MERGEFIELD GT </w:instrText>
@@ -520,7 +520,7 @@
       <w:r>
         <w:rPr>
           <w:rFonts w:eastAsia="Times New Roman" w:cs="Times New Roman"/>
-          <w:color w:val="000000"/>
+          <w:color w:val="FF0000"/>
           <w:sz w:val="22"/>
         </w:rPr>
         <w:fldChar w:fldCharType="separate"/>
@@ -529,7 +529,7 @@
         <w:rPr>
           <w:rFonts w:eastAsia="Times New Roman" w:cs="Times New Roman"/>
           <w:noProof/>
-          <w:color w:val="000000"/>
+          <w:color w:val="FF0000"/>
           <w:sz w:val="22"/>
         </w:rPr>
         <w:t>Nữ</w:t>
@@ -537,7 +537,7 @@
       <w:r>
         <w:rPr>
           <w:rFonts w:eastAsia="Times New Roman" w:cs="Times New Roman"/>
-          <w:color w:val="000000"/>
+          <w:color w:val="FF0000"/>
           <w:sz w:val="22"/>
         </w:rPr>
         <w:fldChar w:fldCharType="end"/>
@@ -562,7 +562,7 @@
       <w:r>
         <w:rPr>
           <w:rFonts w:eastAsia="Times New Roman" w:cs="Times New Roman"/>
-          <w:color w:val="000000"/>
+          <w:color w:val="FF0000"/>
           <w:sz w:val="22"/>
         </w:rPr>
         <w:fldChar w:fldCharType="begin"/>
@@ -570,7 +570,7 @@
       <w:r>
         <w:rPr>
           <w:rFonts w:eastAsia="Times New Roman" w:cs="Times New Roman"/>
-          <w:color w:val="000000"/>
+          <w:color w:val="FF0000"/>
           <w:sz w:val="22"/>
         </w:rPr>
         <w:instrText xml:space="preserve"> MERGEFIELD NS </w:instrText>
@@ -578,7 +578,7 @@
       <w:r>
         <w:rPr>
           <w:rFonts w:eastAsia="Times New Roman" w:cs="Times New Roman"/>
-          <w:color w:val="000000"/>
+          <w:color w:val="FF0000"/>
           <w:sz w:val="22"/>
         </w:rPr>
         <w:fldChar w:fldCharType="separate"/>
@@ -587,7 +587,7 @@
         <w:rPr>
           <w:rFonts w:eastAsia="Times New Roman" w:cs="Times New Roman"/>
           <w:noProof/>
-          <w:color w:val="000000"/>
+          <w:color w:val="FF0000"/>
           <w:sz w:val="22"/>
         </w:rPr>
         <w:t>30/9/1992</w:t>
@@ -595,7 +595,7 @@
       <w:r>
         <w:rPr>
           <w:rFonts w:eastAsia="Times New Roman" w:cs="Times New Roman"/>
-          <w:color w:val="000000"/>
+          <w:color w:val="FF0000"/>
           <w:sz w:val="22"/>
         </w:rPr>
         <w:fldChar w:fldCharType="end"/>
@@ -650,7 +650,7 @@
       <w:r>
         <w:rPr>
           <w:rFonts w:eastAsia="Times New Roman" w:cs="Times New Roman"/>
-          <w:color w:val="000000"/>
+          <w:color w:val="FF0000"/>
           <w:sz w:val="22"/>
         </w:rPr>
         <w:fldChar w:fldCharType="begin"/>
@@ -658,7 +658,7 @@
       <w:r>
         <w:rPr>
           <w:rFonts w:eastAsia="Times New Roman" w:cs="Times New Roman"/>
-          <w:color w:val="000000"/>
+          <w:color w:val="FF0000"/>
           <w:sz w:val="22"/>
         </w:rPr>
         <w:instrText xml:space="preserve"> MERGEFIELD SBD </w:instrText>
@@ -666,7 +666,7 @@
       <w:r>
         <w:rPr>
           <w:rFonts w:eastAsia="Times New Roman" w:cs="Times New Roman"/>
-          <w:color w:val="000000"/>
+          <w:color w:val="FF0000"/>
           <w:sz w:val="22"/>
         </w:rPr>
         <w:fldChar w:fldCharType="separate"/>
@@ -675,7 +675,7 @@
         <w:rPr>
           <w:rFonts w:eastAsia="Times New Roman" w:cs="Times New Roman"/>
           <w:noProof/>
-          <w:color w:val="000000"/>
+          <w:color w:val="FF0000"/>
           <w:sz w:val="22"/>
         </w:rPr>
         <w:t>A26</w:t>
@@ -683,7 +683,7 @@
       <w:r>
         <w:rPr>
           <w:rFonts w:eastAsia="Times New Roman" w:cs="Times New Roman"/>
-          <w:color w:val="000000"/>
+          <w:color w:val="FF0000"/>
           <w:sz w:val="22"/>
         </w:rPr>
         <w:fldChar w:fldCharType="end"/>
@@ -723,7 +723,7 @@
       <w:r>
         <w:rPr>
           <w:rFonts w:eastAsia="Times New Roman" w:cs="Times New Roman"/>
-          <w:color w:val="000000"/>
+          <w:color w:val="FF0000"/>
           <w:sz w:val="22"/>
         </w:rPr>
         <w:fldChar w:fldCharType="begin"/>
@@ -731,7 +731,7 @@
       <w:r>
         <w:rPr>
           <w:rFonts w:eastAsia="Times New Roman" w:cs="Times New Roman"/>
-          <w:color w:val="000000"/>
+          <w:color w:val="FF0000"/>
           <w:sz w:val="22"/>
         </w:rPr>
         <w:instrText xml:space="preserve"> MERGEFIELD KV </w:instrText>
@@ -739,7 +739,7 @@
       <w:r>
         <w:rPr>
           <w:rFonts w:eastAsia="Times New Roman" w:cs="Times New Roman"/>
-          <w:color w:val="000000"/>
+          <w:color w:val="FF0000"/>
           <w:sz w:val="22"/>
         </w:rPr>
         <w:fldChar w:fldCharType="separate"/>
@@ -748,7 +748,7 @@
         <w:rPr>
           <w:rFonts w:eastAsia="Times New Roman" w:cs="Times New Roman"/>
           <w:noProof/>
-          <w:color w:val="000000"/>
+          <w:color w:val="FF0000"/>
           <w:sz w:val="22"/>
         </w:rPr>
         <w:t>2NT</w:t>
@@ -756,7 +756,7 @@
       <w:r>
         <w:rPr>
           <w:rFonts w:eastAsia="Times New Roman" w:cs="Times New Roman"/>
-          <w:color w:val="000000"/>
+          <w:color w:val="FF0000"/>
           <w:sz w:val="22"/>
         </w:rPr>
         <w:fldChar w:fldCharType="end"/>
@@ -781,7 +781,7 @@
       <w:r>
         <w:rPr>
           <w:rFonts w:eastAsia="Times New Roman" w:cs="Times New Roman"/>
-          <w:color w:val="000000"/>
+          <w:color w:val="FF0000"/>
           <w:sz w:val="22"/>
         </w:rPr>
         <w:fldChar w:fldCharType="begin"/>
@@ -789,7 +789,7 @@
       <w:r>
         <w:rPr>
           <w:rFonts w:eastAsia="Times New Roman" w:cs="Times New Roman"/>
-          <w:color w:val="000000"/>
+          <w:color w:val="FF0000"/>
           <w:sz w:val="22"/>
         </w:rPr>
         <w:instrText xml:space="preserve"> MERGEFIELD Nganh </w:instrText>
@@ -797,7 +797,7 @@
       <w:r>
         <w:rPr>
           <w:rFonts w:eastAsia="Times New Roman" w:cs="Times New Roman"/>
-          <w:color w:val="000000"/>
+          <w:color w:val="FF0000"/>
           <w:sz w:val="22"/>
         </w:rPr>
         <w:fldChar w:fldCharType="separate"/>
@@ -806,7 +806,7 @@
         <w:rPr>
           <w:rFonts w:eastAsia="Times New Roman" w:cs="Times New Roman"/>
           <w:noProof/>
-          <w:color w:val="000000"/>
+          <w:color w:val="FF0000"/>
           <w:sz w:val="22"/>
         </w:rPr>
         <w:t>404 - Tài chính</w:t>
@@ -814,7 +814,7 @@
       <w:r>
         <w:rPr>
           <w:rFonts w:eastAsia="Times New Roman" w:cs="Times New Roman"/>
-          <w:color w:val="000000"/>
+          <w:color w:val="FF0000"/>
           <w:sz w:val="22"/>
         </w:rPr>
         <w:fldChar w:fldCharType="end"/>
@@ -834,7 +834,7 @@
           <w:tab w:val="left" w:pos="993"/>
           <w:tab w:val="left" w:leader="dot" w:pos="3402"/>
           <w:tab w:val="left" w:leader="dot" w:pos="5387"/>
-          <w:tab w:val="left" w:leader="dot" w:pos="7938"/>
+          <w:tab w:val="left" w:leader="dot" w:pos="7513"/>
           <w:tab w:val="left" w:leader="dot" w:pos="9072"/>
         </w:tabs>
         <w:spacing w:after="0" w:line="360" w:lineRule="auto"/>
@@ -895,7 +895,7 @@
       <w:r>
         <w:rPr>
           <w:rFonts w:eastAsia="Times New Roman" w:cs="Times New Roman"/>
-          <w:color w:val="000000"/>
+          <w:color w:val="FF0000"/>
           <w:sz w:val="22"/>
         </w:rPr>
         <w:fldChar w:fldCharType="begin"/>
@@ -903,7 +903,7 @@
       <w:r>
         <w:rPr>
           <w:rFonts w:eastAsia="Times New Roman" w:cs="Times New Roman"/>
-          <w:color w:val="000000"/>
+          <w:color w:val="FF0000"/>
           <w:sz w:val="22"/>
         </w:rPr>
         <w:instrText xml:space="preserve"> MERGEFIELD Toan </w:instrText>
@@ -911,7 +911,7 @@
       <w:r>
         <w:rPr>
           <w:rFonts w:eastAsia="Times New Roman" w:cs="Times New Roman"/>
-          <w:color w:val="000000"/>
+          <w:color w:val="FF0000"/>
           <w:sz w:val="22"/>
         </w:rPr>
         <w:fldChar w:fldCharType="separate"/>
@@ -920,7 +920,7 @@
         <w:rPr>
           <w:rFonts w:eastAsia="Times New Roman" w:cs="Times New Roman"/>
           <w:noProof/>
-          <w:color w:val="000000"/>
+          <w:color w:val="FF0000"/>
           <w:sz w:val="22"/>
         </w:rPr>
         <w:t>8</w:t>
@@ -928,7 +928,7 @@
       <w:r>
         <w:rPr>
           <w:rFonts w:eastAsia="Times New Roman" w:cs="Times New Roman"/>
-          <w:color w:val="000000"/>
+          <w:color w:val="FF0000"/>
           <w:sz w:val="22"/>
         </w:rPr>
         <w:fldChar w:fldCharType="end"/>
@@ -968,7 +968,7 @@
       <w:r>
         <w:rPr>
           <w:rFonts w:eastAsia="Times New Roman" w:cs="Times New Roman"/>
-          <w:color w:val="000000"/>
+          <w:color w:val="FF0000"/>
           <w:sz w:val="22"/>
         </w:rPr>
         <w:fldChar w:fldCharType="begin"/>
@@ -976,7 +976,7 @@
       <w:r>
         <w:rPr>
           <w:rFonts w:eastAsia="Times New Roman" w:cs="Times New Roman"/>
-          <w:color w:val="000000"/>
+          <w:color w:val="FF0000"/>
           <w:sz w:val="22"/>
         </w:rPr>
         <w:instrText xml:space="preserve"> MERGEFIELD Ly </w:instrText>
@@ -984,7 +984,7 @@
       <w:r>
         <w:rPr>
           <w:rFonts w:eastAsia="Times New Roman" w:cs="Times New Roman"/>
-          <w:color w:val="000000"/>
+          <w:color w:val="FF0000"/>
           <w:sz w:val="22"/>
         </w:rPr>
         <w:fldChar w:fldCharType="separate"/>
@@ -993,7 +993,7 @@
         <w:rPr>
           <w:rFonts w:eastAsia="Times New Roman" w:cs="Times New Roman"/>
           <w:noProof/>
-          <w:color w:val="000000"/>
+          <w:color w:val="FF0000"/>
           <w:sz w:val="22"/>
         </w:rPr>
         <w:t>6</w:t>
@@ -1001,7 +1001,7 @@
       <w:r>
         <w:rPr>
           <w:rFonts w:eastAsia="Times New Roman" w:cs="Times New Roman"/>
-          <w:color w:val="000000"/>
+          <w:color w:val="FF0000"/>
           <w:sz w:val="22"/>
         </w:rPr>
         <w:fldChar w:fldCharType="end"/>
@@ -1033,7 +1033,7 @@
       <w:r>
         <w:rPr>
           <w:rFonts w:eastAsia="Times New Roman" w:cs="Times New Roman"/>
-          <w:color w:val="000000"/>
+          <w:color w:val="FF0000"/>
           <w:sz w:val="22"/>
         </w:rPr>
         <w:fldChar w:fldCharType="begin"/>
@@ -1041,7 +1041,7 @@
       <w:r>
         <w:rPr>
           <w:rFonts w:eastAsia="Times New Roman" w:cs="Times New Roman"/>
-          <w:color w:val="000000"/>
+          <w:color w:val="FF0000"/>
           <w:sz w:val="22"/>
         </w:rPr>
         <w:instrText xml:space="preserve"> MERGEFIELD Hoa </w:instrText>
@@ -1049,7 +1049,7 @@
       <w:r>
         <w:rPr>
           <w:rFonts w:eastAsia="Times New Roman" w:cs="Times New Roman"/>
-          <w:color w:val="000000"/>
+          <w:color w:val="FF0000"/>
           <w:sz w:val="22"/>
         </w:rPr>
         <w:fldChar w:fldCharType="separate"/>
@@ -1058,7 +1058,7 @@
         <w:rPr>
           <w:rFonts w:eastAsia="Times New Roman" w:cs="Times New Roman"/>
           <w:noProof/>
-          <w:color w:val="000000"/>
+          <w:color w:val="FF0000"/>
           <w:sz w:val="22"/>
         </w:rPr>
         <w:t>5</w:t>
@@ -1066,7 +1066,7 @@
       <w:r>
         <w:rPr>
           <w:rFonts w:eastAsia="Times New Roman" w:cs="Times New Roman"/>
-          <w:color w:val="000000"/>
+          <w:color w:val="FF0000"/>
           <w:sz w:val="22"/>
         </w:rPr>
         <w:fldChar w:fldCharType="end"/>
@@ -1091,7 +1091,7 @@
       <w:r>
         <w:rPr>
           <w:rFonts w:eastAsia="Times New Roman" w:cs="Times New Roman"/>
-          <w:color w:val="000000"/>
+          <w:color w:val="FF0000"/>
           <w:sz w:val="22"/>
         </w:rPr>
         <w:fldChar w:fldCharType="begin"/>
@@ -1099,7 +1099,7 @@
       <w:r>
         <w:rPr>
           <w:rFonts w:eastAsia="Times New Roman" w:cs="Times New Roman"/>
-          <w:color w:val="000000"/>
+          <w:color w:val="FF0000"/>
           <w:sz w:val="22"/>
         </w:rPr>
         <w:instrText xml:space="preserve"> MERGEFIELD Tong </w:instrText>
@@ -1107,7 +1107,7 @@
       <w:r>
         <w:rPr>
           <w:rFonts w:eastAsia="Times New Roman" w:cs="Times New Roman"/>
-          <w:color w:val="000000"/>
+          <w:color w:val="FF0000"/>
           <w:sz w:val="22"/>
         </w:rPr>
         <w:fldChar w:fldCharType="separate"/>
@@ -1116,7 +1116,7 @@
         <w:rPr>
           <w:rFonts w:eastAsia="Times New Roman" w:cs="Times New Roman"/>
           <w:noProof/>
-          <w:color w:val="000000"/>
+          <w:color w:val="FF0000"/>
           <w:sz w:val="22"/>
         </w:rPr>
         <w:t>19</w:t>
@@ -1124,7 +1124,7 @@
       <w:r>
         <w:rPr>
           <w:rFonts w:eastAsia="Times New Roman" w:cs="Times New Roman"/>
-          <w:color w:val="000000"/>
+          <w:color w:val="FF0000"/>
           <w:sz w:val="22"/>
         </w:rPr>
         <w:fldChar w:fldCharType="end"/>

</xml_diff>